<commit_message>
added comments to doc regarding lack of cross-validation or evaluation of different train-test-splits
</commit_message>
<xml_diff>
--- a/UltraGCN.docx
+++ b/UltraGCN.docx
@@ -353,8 +353,16 @@
         <w:rPr>
           <w:lang w:val="en-GB"/>
         </w:rPr>
-        <w:t>all material available as git-repository on github</w:t>
-      </w:r>
+        <w:t xml:space="preserve">all material available as git-repository on </w:t>
+      </w:r>
+      <w:proofErr w:type="spellStart"/>
+      <w:r>
+        <w:rPr>
+          <w:lang w:val="en-GB"/>
+        </w:rPr>
+        <w:t>github</w:t>
+      </w:r>
+      <w:proofErr w:type="spellEnd"/>
     </w:p>
     <w:p>
       <w:pPr>
@@ -431,8 +439,16 @@
         <w:rPr>
           <w:lang w:val="en-GB"/>
         </w:rPr>
-        <w:t>already preprocessed</w:t>
-      </w:r>
+        <w:t xml:space="preserve">already </w:t>
+      </w:r>
+      <w:proofErr w:type="spellStart"/>
+      <w:r>
+        <w:rPr>
+          <w:lang w:val="en-GB"/>
+        </w:rPr>
+        <w:t>preprocessed</w:t>
+      </w:r>
+      <w:proofErr w:type="spellEnd"/>
     </w:p>
     <w:p>
       <w:pPr>
@@ -503,19 +519,7 @@
         <w:rPr>
           <w:lang w:val="en-GB"/>
         </w:rPr>
-        <w:t xml:space="preserve">results and complete </w:t>
-      </w:r>
-      <w:r>
-        <w:rPr>
-          <w:lang w:val="en-GB"/>
-        </w:rPr>
-        <w:t xml:space="preserve">printed output </w:t>
-      </w:r>
-      <w:r>
-        <w:rPr>
-          <w:lang w:val="en-GB"/>
-        </w:rPr>
-        <w:t>for each dataset:</w:t>
+        <w:t>results and complete printed output for each dataset:</w:t>
       </w:r>
     </w:p>
     <w:p>
@@ -752,17 +756,39 @@
           <w:lang w:val="en-GB"/>
         </w:rPr>
       </w:pPr>
-      <w:r>
-        <w:rPr>
-          <w:lang w:val="en-GB"/>
-        </w:rPr>
-        <w:t>MovieLens 1M</w:t>
-      </w:r>
-      <w:r>
-        <w:rPr>
-          <w:lang w:val="en-GB"/>
-        </w:rPr>
-        <w:t>: 1 mio. movie ratings</w:t>
+      <w:proofErr w:type="spellStart"/>
+      <w:r>
+        <w:rPr>
+          <w:lang w:val="en-GB"/>
+        </w:rPr>
+        <w:t>MovieLens</w:t>
+      </w:r>
+      <w:proofErr w:type="spellEnd"/>
+      <w:r>
+        <w:rPr>
+          <w:lang w:val="en-GB"/>
+        </w:rPr>
+        <w:t xml:space="preserve"> 1M</w:t>
+      </w:r>
+      <w:r>
+        <w:rPr>
+          <w:lang w:val="en-GB"/>
+        </w:rPr>
+        <w:t xml:space="preserve">: 1 </w:t>
+      </w:r>
+      <w:proofErr w:type="spellStart"/>
+      <w:r>
+        <w:rPr>
+          <w:lang w:val="en-GB"/>
+        </w:rPr>
+        <w:t>mio</w:t>
+      </w:r>
+      <w:proofErr w:type="spellEnd"/>
+      <w:r>
+        <w:rPr>
+          <w:lang w:val="en-GB"/>
+        </w:rPr>
+        <w:t>. movie ratings</w:t>
       </w:r>
     </w:p>
     <w:p>
@@ -776,11 +802,19 @@
           <w:lang w:val="en-GB"/>
         </w:rPr>
       </w:pPr>
-      <w:r>
-        <w:rPr>
-          <w:lang w:val="en-GB"/>
-        </w:rPr>
-        <w:t>Preprocessed data taken from another repo:</w:t>
+      <w:proofErr w:type="spellStart"/>
+      <w:r>
+        <w:rPr>
+          <w:lang w:val="en-GB"/>
+        </w:rPr>
+        <w:t>Preprocessed</w:t>
+      </w:r>
+      <w:proofErr w:type="spellEnd"/>
+      <w:r>
+        <w:rPr>
+          <w:lang w:val="en-GB"/>
+        </w:rPr>
+        <w:t xml:space="preserve"> data taken from another repo:</w:t>
       </w:r>
       <w:r>
         <w:rPr>
@@ -809,11 +843,19 @@
           <w:lang w:val="en-GB"/>
         </w:rPr>
       </w:pPr>
-      <w:r>
-        <w:rPr>
-          <w:lang w:val="en-GB"/>
-        </w:rPr>
-        <w:t xml:space="preserve">Preprocessing </w:t>
+      <w:proofErr w:type="spellStart"/>
+      <w:r>
+        <w:rPr>
+          <w:lang w:val="en-GB"/>
+        </w:rPr>
+        <w:t>Preprocessing</w:t>
+      </w:r>
+      <w:proofErr w:type="spellEnd"/>
+      <w:r>
+        <w:rPr>
+          <w:lang w:val="en-GB"/>
+        </w:rPr>
+        <w:t xml:space="preserve"> </w:t>
       </w:r>
       <w:r>
         <w:rPr>
@@ -825,7 +867,21 @@
         <w:rPr>
           <w:lang w:val="en-GB"/>
         </w:rPr>
-        <w:t>.dat-</w:t>
+        <w:t>.</w:t>
+      </w:r>
+      <w:proofErr w:type="spellStart"/>
+      <w:r>
+        <w:rPr>
+          <w:lang w:val="en-GB"/>
+        </w:rPr>
+        <w:t>dat</w:t>
+      </w:r>
+      <w:proofErr w:type="spellEnd"/>
+      <w:r>
+        <w:rPr>
+          <w:lang w:val="en-GB"/>
+        </w:rPr>
+        <w:t>-</w:t>
       </w:r>
       <w:r>
         <w:rPr>
@@ -855,13 +911,27 @@
         <w:rPr>
           <w:lang w:val="en-GB"/>
         </w:rPr>
-        <w:t>Split size: train:</w:t>
-      </w:r>
-      <w:r>
-        <w:rPr>
-          <w:lang w:val="en-GB"/>
-        </w:rPr>
-        <w:t>test ~ 88:12</w:t>
+        <w:t xml:space="preserve">Split size: </w:t>
+      </w:r>
+      <w:proofErr w:type="spellStart"/>
+      <w:r>
+        <w:rPr>
+          <w:lang w:val="en-GB"/>
+        </w:rPr>
+        <w:t>train:</w:t>
+      </w:r>
+      <w:r>
+        <w:rPr>
+          <w:lang w:val="en-GB"/>
+        </w:rPr>
+        <w:t>test</w:t>
+      </w:r>
+      <w:proofErr w:type="spellEnd"/>
+      <w:r>
+        <w:rPr>
+          <w:lang w:val="en-GB"/>
+        </w:rPr>
+        <w:t xml:space="preserve"> ~ 88:12</w:t>
       </w:r>
     </w:p>
     <w:p>
@@ -905,6 +975,7 @@
         </w:rPr>
         <w:t xml:space="preserve">if recall has not improved for </w:t>
       </w:r>
+      <w:proofErr w:type="spellStart"/>
       <w:r>
         <w:rPr>
           <w:i/>
@@ -913,6 +984,7 @@
         </w:rPr>
         <w:t>early_stop_count</w:t>
       </w:r>
+      <w:proofErr w:type="spellEnd"/>
       <w:r>
         <w:rPr>
           <w:lang w:val="en-GB"/>
@@ -931,6 +1003,7 @@
           <w:lang w:val="en-GB"/>
         </w:rPr>
       </w:pPr>
+      <w:proofErr w:type="spellStart"/>
       <w:r>
         <w:rPr>
           <w:i/>
@@ -940,6 +1013,7 @@
         <w:lastRenderedPageBreak/>
         <w:t>early_stop_count</w:t>
       </w:r>
+      <w:proofErr w:type="spellEnd"/>
       <w:r>
         <w:rPr>
           <w:lang w:val="en-GB"/>
@@ -1040,12 +1114,21 @@
         </w:rPr>
         <w:t xml:space="preserve"> for </w:t>
       </w:r>
+      <w:proofErr w:type="spellStart"/>
       <w:r>
         <w:rPr>
           <w:color w:val="FF0000"/>
           <w:lang w:val="en-GB"/>
         </w:rPr>
-        <w:t xml:space="preserve">numpy random sampling </w:t>
+        <w:t>numpy</w:t>
+      </w:r>
+      <w:proofErr w:type="spellEnd"/>
+      <w:r>
+        <w:rPr>
+          <w:color w:val="FF0000"/>
+          <w:lang w:val="en-GB"/>
+        </w:rPr>
+        <w:t xml:space="preserve"> random sampling </w:t>
       </w:r>
       <w:r>
         <w:rPr>
@@ -1138,13 +1221,7 @@
         <w:rPr>
           <w:lang w:val="en-GB"/>
         </w:rPr>
-        <w:t>of GCN-based CF models.</w:t>
-      </w:r>
-      <w:r>
-        <w:rPr>
-          <w:lang w:val="en-GB"/>
-        </w:rPr>
-        <w:t>”</w:t>
+        <w:t>of GCN-based CF models.”</w:t>
       </w:r>
     </w:p>
     <w:p>
@@ -1376,6 +1453,170 @@
           <w:lang w:val="en-GB"/>
         </w:rPr>
         <w:t>-queries</w:t>
+      </w:r>
+    </w:p>
+    <w:p>
+      <w:pPr>
+        <w:pStyle w:val="Listenabsatz"/>
+        <w:numPr>
+          <w:ilvl w:val="0"/>
+          <w:numId w:val="3"/>
+        </w:numPr>
+        <w:rPr>
+          <w:lang w:val="en-GB"/>
+        </w:rPr>
+      </w:pPr>
+      <w:r>
+        <w:rPr>
+          <w:lang w:val="en-GB"/>
+        </w:rPr>
+        <w:t>Evaluation done only with a single train-test-</w:t>
+      </w:r>
+      <w:r>
+        <w:rPr>
+          <w:lang w:val="en-GB"/>
+        </w:rPr>
+        <w:t>split;</w:t>
+      </w:r>
+      <w:r>
+        <w:rPr>
+          <w:lang w:val="en-GB"/>
+        </w:rPr>
+        <w:t xml:space="preserve"> </w:t>
+      </w:r>
+      <w:r>
+        <w:rPr>
+          <w:lang w:val="en-GB"/>
+        </w:rPr>
+        <w:t>therefore,</w:t>
+      </w:r>
+      <w:r>
+        <w:rPr>
+          <w:lang w:val="en-GB"/>
+        </w:rPr>
+        <w:t xml:space="preserve"> the performance results are </w:t>
+      </w:r>
+      <w:r>
+        <w:rPr>
+          <w:lang w:val="en-GB"/>
+        </w:rPr>
+        <w:t>not generalizable:</w:t>
+      </w:r>
+    </w:p>
+    <w:p>
+      <w:pPr>
+        <w:pStyle w:val="Listenabsatz"/>
+        <w:numPr>
+          <w:ilvl w:val="1"/>
+          <w:numId w:val="3"/>
+        </w:numPr>
+        <w:rPr>
+          <w:lang w:val="en-GB"/>
+        </w:rPr>
+      </w:pPr>
+      <w:r>
+        <w:rPr>
+          <w:lang w:val="en-GB"/>
+        </w:rPr>
+        <w:t>The test split might be especially lucky or unlucky, so that the results are not representative</w:t>
+      </w:r>
+    </w:p>
+    <w:p>
+      <w:pPr>
+        <w:pStyle w:val="Listenabsatz"/>
+        <w:numPr>
+          <w:ilvl w:val="1"/>
+          <w:numId w:val="3"/>
+        </w:numPr>
+        <w:rPr>
+          <w:lang w:val="en-GB"/>
+        </w:rPr>
+      </w:pPr>
+      <w:r>
+        <w:rPr>
+          <w:lang w:val="en-GB"/>
+        </w:rPr>
+        <w:t>Without averaging over multiple measurements (e.g. by cross-validation), n</w:t>
+      </w:r>
+      <w:r>
+        <w:rPr>
+          <w:lang w:val="en-GB"/>
+        </w:rPr>
+        <w:t>o expectation of performance can be determined</w:t>
+      </w:r>
+      <w:r>
+        <w:rPr>
+          <w:lang w:val="en-GB"/>
+        </w:rPr>
+        <w:t xml:space="preserve">, since </w:t>
+      </w:r>
+      <w:r>
+        <w:rPr>
+          <w:lang w:val="en-GB"/>
+        </w:rPr>
+        <w:t xml:space="preserve">the </w:t>
+      </w:r>
+      <w:r>
+        <w:rPr>
+          <w:lang w:val="en-GB"/>
+        </w:rPr>
+        <w:t>measurements are only single possible results</w:t>
+      </w:r>
+    </w:p>
+    <w:p>
+      <w:pPr>
+        <w:pStyle w:val="Listenabsatz"/>
+        <w:numPr>
+          <w:ilvl w:val="1"/>
+          <w:numId w:val="3"/>
+        </w:numPr>
+        <w:rPr>
+          <w:lang w:val="en-GB"/>
+        </w:rPr>
+      </w:pPr>
+      <w:r>
+        <w:rPr>
+          <w:lang w:val="en-GB"/>
+        </w:rPr>
+        <w:t xml:space="preserve">The main purpose of the paper </w:t>
+      </w:r>
+      <w:r>
+        <w:rPr>
+          <w:lang w:val="en-GB"/>
+        </w:rPr>
+        <w:t xml:space="preserve">was to compare the model to the </w:t>
+      </w:r>
+      <w:proofErr w:type="spellStart"/>
+      <w:r>
+        <w:rPr>
+          <w:lang w:val="en-GB"/>
+        </w:rPr>
+        <w:t>LightGCN</w:t>
+      </w:r>
+      <w:proofErr w:type="spellEnd"/>
+      <w:r>
+        <w:rPr>
+          <w:lang w:val="en-GB"/>
+        </w:rPr>
+        <w:t xml:space="preserve"> approach, which was evaluated under conditions as similar as possible. For this the</w:t>
+      </w:r>
+      <w:r>
+        <w:rPr>
+          <w:lang w:val="en-GB"/>
+        </w:rPr>
+        <w:t xml:space="preserve"> applied</w:t>
+      </w:r>
+      <w:r>
+        <w:rPr>
+          <w:lang w:val="en-GB"/>
+        </w:rPr>
+        <w:t xml:space="preserve"> evaluation strategy is </w:t>
+      </w:r>
+      <w:r>
+        <w:rPr>
+          <w:lang w:val="en-GB"/>
+        </w:rPr>
+        <w:t>well suited.</w:t>
       </w:r>
     </w:p>
     <w:p>
@@ -1698,14 +1939,7 @@
                 <w:rFonts w:ascii="Cambria Math" w:hAnsi="Cambria Math"/>
                 <w:lang w:val="en-GB"/>
               </w:rPr>
-              <m:t>λ=</m:t>
-            </m:r>
-            <m:r>
-              <w:rPr>
-                <w:rFonts w:ascii="Cambria Math" w:hAnsi="Cambria Math"/>
-                <w:lang w:val="en-GB"/>
-              </w:rPr>
-              <m:t>0</m:t>
+              <m:t>λ=0</m:t>
             </m:r>
           </m:e>
         </m:d>
@@ -1896,21 +2130,7 @@
                 <w:rFonts w:ascii="Cambria Math" w:hAnsi="Cambria Math"/>
                 <w:lang w:val="en-GB"/>
               </w:rPr>
-              <m:t>λ,γ</m:t>
-            </m:r>
-            <m:r>
-              <w:rPr>
-                <w:rFonts w:ascii="Cambria Math" w:hAnsi="Cambria Math"/>
-                <w:lang w:val="en-GB"/>
-              </w:rPr>
-              <m:t>&gt;</m:t>
-            </m:r>
-            <m:r>
-              <w:rPr>
-                <w:rFonts w:ascii="Cambria Math" w:hAnsi="Cambria Math"/>
-                <w:lang w:val="en-GB"/>
-              </w:rPr>
-              <m:t>0</m:t>
+              <m:t>λ,γ&gt;0</m:t>
             </m:r>
           </m:e>
         </m:d>
@@ -1931,13 +2151,7 @@
         <w:rPr>
           <w:lang w:val="en-GB"/>
         </w:rPr>
-        <w:t>L</w:t>
-      </w:r>
-      <w:r>
-        <w:rPr>
-          <w:lang w:val="en-GB"/>
-        </w:rPr>
-        <w:t>earn</w:t>
+        <w:t>Learn</w:t>
       </w:r>
       <w:r>
         <w:rPr>
@@ -2185,6 +2399,7 @@
           <w:lang w:val="en-GB"/>
         </w:rPr>
       </w:pPr>
+      <w:proofErr w:type="spellStart"/>
       <w:r>
         <w:rPr>
           <w:b/>
@@ -2203,6 +2418,7 @@
         </w:rPr>
         <w:t>k</w:t>
       </w:r>
+      <w:proofErr w:type="spellEnd"/>
       <w:r>
         <w:rPr>
           <w:b/>
@@ -2337,28 +2553,19 @@
           <w:iCs/>
           <w:lang w:val="en-GB"/>
         </w:rPr>
-        <w:t>Normalized d</w:t>
-      </w:r>
-      <w:r>
-        <w:rPr>
-          <w:i/>
-          <w:iCs/>
-          <w:lang w:val="en-GB"/>
-        </w:rPr>
-        <w:t>iscounted cumulative gain</w:t>
-      </w:r>
-    </w:p>
-    <w:p>
-      <w:pPr>
-        <w:rPr>
-          <w:lang w:val="en-GB"/>
-        </w:rPr>
-      </w:pPr>
-      <w:r>
-        <w:rPr>
-          <w:lang w:val="en-GB"/>
-        </w:rPr>
-        <w:lastRenderedPageBreak/>
+        <w:t>Normalized discounted cumulative gain</w:t>
+      </w:r>
+    </w:p>
+    <w:p>
+      <w:pPr>
+        <w:rPr>
+          <w:lang w:val="en-GB"/>
+        </w:rPr>
+      </w:pPr>
+      <w:r>
+        <w:rPr>
+          <w:lang w:val="en-GB"/>
+        </w:rPr>
         <w:t>Measure for recommender systems or search algorithms based on the weighted relevance of recommended items</w:t>
       </w:r>
     </w:p>

</xml_diff>

<commit_message>
added analysis of reproducibility to doc
</commit_message>
<xml_diff>
--- a/UltraGCN.docx
+++ b/UltraGCN.docx
@@ -1755,6 +1755,12 @@
           <w:lang w:val="en-GB"/>
         </w:rPr>
         <w:t xml:space="preserve">epoch </w:t>
+      </w:r>
+      <w:r>
+        <w:rPr>
+          <w:lang w:val="en-GB"/>
+        </w:rPr>
+        <w:t xml:space="preserve">were </w:t>
       </w:r>
       <w:r>
         <w:rPr>
@@ -2373,9 +2379,1227 @@
     <w:p>
       <w:pPr>
         <w:rPr>
-          <w:lang w:val="en-GB"/>
-        </w:rPr>
-      </w:pPr>
+          <w:b/>
+          <w:bCs/>
+          <w:color w:val="FF0000"/>
+          <w:lang w:val="en-GB"/>
+        </w:rPr>
+      </w:pPr>
+      <w:r>
+        <w:rPr>
+          <w:b/>
+          <w:bCs/>
+          <w:color w:val="FF0000"/>
+          <w:lang w:val="en-GB"/>
+        </w:rPr>
+        <w:lastRenderedPageBreak/>
+        <w:t>Reproducibility</w:t>
+      </w:r>
+    </w:p>
+    <w:p>
+      <w:pPr>
+        <w:pStyle w:val="Listenabsatz"/>
+        <w:numPr>
+          <w:ilvl w:val="0"/>
+          <w:numId w:val="6"/>
+        </w:numPr>
+        <w:rPr>
+          <w:lang w:val="en-GB"/>
+        </w:rPr>
+      </w:pPr>
+      <w:r>
+        <w:rPr>
+          <w:lang w:val="en-GB"/>
+        </w:rPr>
+        <w:t>Performance analysis:</w:t>
+      </w:r>
+    </w:p>
+    <w:p>
+      <w:pPr>
+        <w:pStyle w:val="Listenabsatz"/>
+        <w:numPr>
+          <w:ilvl w:val="1"/>
+          <w:numId w:val="6"/>
+        </w:numPr>
+        <w:rPr>
+          <w:lang w:val="en-GB"/>
+        </w:rPr>
+      </w:pPr>
+      <w:r>
+        <w:rPr>
+          <w:lang w:val="en-GB"/>
+        </w:rPr>
+        <w:t>Easy to execute since implementation given as python-file</w:t>
+      </w:r>
+      <w:r>
+        <w:rPr>
+          <w:lang w:val="en-GB"/>
+        </w:rPr>
+        <w:t xml:space="preserve"> and settings given as config-files</w:t>
+      </w:r>
+    </w:p>
+    <w:p>
+      <w:pPr>
+        <w:pStyle w:val="Listenabsatz"/>
+        <w:numPr>
+          <w:ilvl w:val="1"/>
+          <w:numId w:val="6"/>
+        </w:numPr>
+        <w:rPr>
+          <w:lang w:val="en-GB"/>
+        </w:rPr>
+      </w:pPr>
+      <w:r>
+        <w:rPr>
+          <w:lang w:val="en-GB"/>
+        </w:rPr>
+        <w:t xml:space="preserve">Reproducing results for </w:t>
+      </w:r>
+      <w:r>
+        <w:rPr>
+          <w:lang w:val="en-GB"/>
+        </w:rPr>
+        <w:t>m</w:t>
+      </w:r>
+      <w:r>
+        <w:rPr>
+          <w:lang w:val="en-GB"/>
+        </w:rPr>
+        <w:t>l-1m: successful, very close to results in paper</w:t>
+      </w:r>
+    </w:p>
+    <w:p>
+      <w:pPr>
+        <w:spacing w:line="240" w:lineRule="auto"/>
+        <w:ind w:left="1416"/>
+        <w:rPr>
+          <w:rFonts w:ascii="Courier New" w:eastAsia="Times New Roman" w:hAnsi="Courier New" w:cs="Courier New"/>
+          <w:color w:val="D5D5D5"/>
+          <w:sz w:val="21"/>
+          <w:szCs w:val="21"/>
+          <w:shd w:val="clear" w:color="auto" w:fill="383838"/>
+        </w:rPr>
+      </w:pPr>
+      <w:proofErr w:type="spellStart"/>
+      <w:r>
+        <w:rPr>
+          <w:rFonts w:ascii="Courier New" w:eastAsia="Times New Roman" w:hAnsi="Courier New" w:cs="Courier New"/>
+          <w:color w:val="D5D5D5"/>
+          <w:sz w:val="21"/>
+          <w:szCs w:val="21"/>
+          <w:shd w:val="clear" w:color="auto" w:fill="383838"/>
+        </w:rPr>
+        <w:t>reproduced</w:t>
+      </w:r>
+      <w:proofErr w:type="spellEnd"/>
+      <w:r>
+        <w:rPr>
+          <w:rFonts w:ascii="Courier New" w:eastAsia="Times New Roman" w:hAnsi="Courier New" w:cs="Courier New"/>
+          <w:color w:val="D5D5D5"/>
+          <w:sz w:val="21"/>
+          <w:szCs w:val="21"/>
+          <w:shd w:val="clear" w:color="auto" w:fill="383838"/>
+        </w:rPr>
+        <w:t xml:space="preserve"> </w:t>
+      </w:r>
+      <w:proofErr w:type="spellStart"/>
+      <w:r>
+        <w:rPr>
+          <w:rFonts w:ascii="Courier New" w:eastAsia="Times New Roman" w:hAnsi="Courier New" w:cs="Courier New"/>
+          <w:color w:val="D5D5D5"/>
+          <w:sz w:val="21"/>
+          <w:szCs w:val="21"/>
+          <w:shd w:val="clear" w:color="auto" w:fill="383838"/>
+        </w:rPr>
+        <w:t>recall</w:t>
+      </w:r>
+      <w:proofErr w:type="spellEnd"/>
+      <w:r>
+        <w:rPr>
+          <w:rFonts w:ascii="Courier New" w:eastAsia="Times New Roman" w:hAnsi="Courier New" w:cs="Courier New"/>
+          <w:color w:val="D5D5D5"/>
+          <w:sz w:val="21"/>
+          <w:szCs w:val="21"/>
+          <w:shd w:val="clear" w:color="auto" w:fill="383838"/>
+        </w:rPr>
+        <w:t xml:space="preserve"> off </w:t>
+      </w:r>
+      <w:proofErr w:type="spellStart"/>
+      <w:r>
+        <w:rPr>
+          <w:rFonts w:ascii="Courier New" w:eastAsia="Times New Roman" w:hAnsi="Courier New" w:cs="Courier New"/>
+          <w:color w:val="D5D5D5"/>
+          <w:sz w:val="21"/>
+          <w:szCs w:val="21"/>
+          <w:shd w:val="clear" w:color="auto" w:fill="383838"/>
+        </w:rPr>
+        <w:t>by</w:t>
+      </w:r>
+      <w:proofErr w:type="spellEnd"/>
+      <w:r>
+        <w:rPr>
+          <w:rFonts w:ascii="Courier New" w:eastAsia="Times New Roman" w:hAnsi="Courier New" w:cs="Courier New"/>
+          <w:color w:val="D5D5D5"/>
+          <w:sz w:val="21"/>
+          <w:szCs w:val="21"/>
+          <w:shd w:val="clear" w:color="auto" w:fill="383838"/>
+        </w:rPr>
+        <w:t xml:space="preserve"> -0.32%</w:t>
+      </w:r>
+    </w:p>
+    <w:p>
+      <w:pPr>
+        <w:ind w:left="1416"/>
+        <w:rPr>
+          <w:lang w:val="en-GB"/>
+        </w:rPr>
+      </w:pPr>
+      <w:proofErr w:type="spellStart"/>
+      <w:r>
+        <w:rPr>
+          <w:rFonts w:ascii="Courier New" w:eastAsia="Times New Roman" w:hAnsi="Courier New" w:cs="Courier New"/>
+          <w:color w:val="D5D5D5"/>
+          <w:sz w:val="21"/>
+          <w:szCs w:val="21"/>
+          <w:shd w:val="clear" w:color="auto" w:fill="383838"/>
+        </w:rPr>
+        <w:t>reproduced</w:t>
+      </w:r>
+      <w:proofErr w:type="spellEnd"/>
+      <w:r>
+        <w:rPr>
+          <w:rFonts w:ascii="Courier New" w:eastAsia="Times New Roman" w:hAnsi="Courier New" w:cs="Courier New"/>
+          <w:color w:val="D5D5D5"/>
+          <w:sz w:val="21"/>
+          <w:szCs w:val="21"/>
+          <w:shd w:val="clear" w:color="auto" w:fill="383838"/>
+        </w:rPr>
+        <w:t xml:space="preserve"> NDCG off </w:t>
+      </w:r>
+      <w:proofErr w:type="spellStart"/>
+      <w:r>
+        <w:rPr>
+          <w:rFonts w:ascii="Courier New" w:eastAsia="Times New Roman" w:hAnsi="Courier New" w:cs="Courier New"/>
+          <w:color w:val="D5D5D5"/>
+          <w:sz w:val="21"/>
+          <w:szCs w:val="21"/>
+          <w:shd w:val="clear" w:color="auto" w:fill="383838"/>
+        </w:rPr>
+        <w:t>by</w:t>
+      </w:r>
+      <w:proofErr w:type="spellEnd"/>
+      <w:r>
+        <w:rPr>
+          <w:rFonts w:ascii="Courier New" w:eastAsia="Times New Roman" w:hAnsi="Courier New" w:cs="Courier New"/>
+          <w:color w:val="D5D5D5"/>
+          <w:sz w:val="21"/>
+          <w:szCs w:val="21"/>
+          <w:shd w:val="clear" w:color="auto" w:fill="383838"/>
+        </w:rPr>
+        <w:t xml:space="preserve"> -0.11%</w:t>
+      </w:r>
+    </w:p>
+    <w:p>
+      <w:pPr>
+        <w:pStyle w:val="Listenabsatz"/>
+        <w:numPr>
+          <w:ilvl w:val="1"/>
+          <w:numId w:val="6"/>
+        </w:numPr>
+        <w:rPr>
+          <w:lang w:val="en-GB"/>
+        </w:rPr>
+      </w:pPr>
+      <w:r>
+        <w:rPr>
+          <w:lang w:val="en-GB"/>
+        </w:rPr>
+        <w:t>Possible causes for differing results: no seed given for random sampling of data for batches during training</w:t>
+      </w:r>
+    </w:p>
+    <w:p>
+      <w:pPr>
+        <w:pStyle w:val="Listenabsatz"/>
+        <w:numPr>
+          <w:ilvl w:val="1"/>
+          <w:numId w:val="6"/>
+        </w:numPr>
+        <w:rPr>
+          <w:lang w:val="en-GB"/>
+        </w:rPr>
+      </w:pPr>
+      <w:r>
+        <w:rPr>
+          <w:lang w:val="en-GB"/>
+        </w:rPr>
+        <w:t>Reproducing amazon</w:t>
+      </w:r>
+      <w:r>
+        <w:rPr>
+          <w:lang w:val="en-GB"/>
+        </w:rPr>
+        <w:t>: unable to run, because not enough RAM available</w:t>
+      </w:r>
+    </w:p>
+    <w:p>
+      <w:pPr>
+        <w:pStyle w:val="Listenabsatz"/>
+        <w:numPr>
+          <w:ilvl w:val="0"/>
+          <w:numId w:val="6"/>
+        </w:numPr>
+        <w:rPr>
+          <w:lang w:val="en-GB"/>
+        </w:rPr>
+      </w:pPr>
+      <w:r>
+        <w:rPr>
+          <w:lang w:val="en-GB"/>
+        </w:rPr>
+        <w:t>Significance testing for comparison to other approaches:</w:t>
+      </w:r>
+      <w:r>
+        <w:rPr>
+          <w:lang w:val="en-GB"/>
+        </w:rPr>
+        <w:t xml:space="preserve"> </w:t>
+      </w:r>
+      <w:r>
+        <w:rPr>
+          <w:lang w:val="en-GB"/>
+        </w:rPr>
+        <w:t>T</w:t>
+      </w:r>
+      <w:r>
+        <w:rPr>
+          <w:lang w:val="en-GB"/>
+        </w:rPr>
+        <w:t>o</w:t>
+      </w:r>
+      <w:r>
+        <w:rPr>
+          <w:lang w:val="en-GB"/>
+        </w:rPr>
+        <w:t>o little information</w:t>
+      </w:r>
+    </w:p>
+    <w:p>
+      <w:pPr>
+        <w:pStyle w:val="Listenabsatz"/>
+        <w:numPr>
+          <w:ilvl w:val="1"/>
+          <w:numId w:val="6"/>
+        </w:numPr>
+        <w:rPr>
+          <w:lang w:val="en-GB"/>
+        </w:rPr>
+      </w:pPr>
+      <w:r>
+        <w:rPr>
+          <w:lang w:val="en-GB"/>
+        </w:rPr>
+        <w:t>type of test</w:t>
+      </w:r>
+    </w:p>
+    <w:p>
+      <w:pPr>
+        <w:pStyle w:val="Listenabsatz"/>
+        <w:numPr>
+          <w:ilvl w:val="1"/>
+          <w:numId w:val="6"/>
+        </w:numPr>
+        <w:rPr>
+          <w:lang w:val="en-GB"/>
+        </w:rPr>
+      </w:pPr>
+      <w:r>
+        <w:rPr>
+          <w:lang w:val="en-GB"/>
+        </w:rPr>
+        <w:t xml:space="preserve">measure used to compare </w:t>
+      </w:r>
+      <w:r>
+        <w:rPr>
+          <w:lang w:val="en-GB"/>
+        </w:rPr>
+        <w:br/>
+      </w:r>
+      <w:r>
+        <w:rPr>
+          <w:lang w:val="en-GB"/>
+        </w:rPr>
+        <w:t>(pro</w:t>
+      </w:r>
+      <w:r>
+        <w:rPr>
+          <w:lang w:val="en-GB"/>
+        </w:rPr>
+        <w:t>bably recall and NDCG)</w:t>
+      </w:r>
+    </w:p>
+    <w:p>
+      <w:pPr>
+        <w:pStyle w:val="Listenabsatz"/>
+        <w:numPr>
+          <w:ilvl w:val="1"/>
+          <w:numId w:val="6"/>
+        </w:numPr>
+        <w:rPr>
+          <w:lang w:val="en-GB"/>
+        </w:rPr>
+      </w:pPr>
+      <w:r>
+        <w:rPr>
+          <w:lang w:val="en-GB"/>
+        </w:rPr>
+        <w:t>number of runs</w:t>
+      </w:r>
+    </w:p>
+    <w:p>
+      <w:pPr>
+        <w:pStyle w:val="Listenabsatz"/>
+        <w:numPr>
+          <w:ilvl w:val="1"/>
+          <w:numId w:val="6"/>
+        </w:numPr>
+        <w:rPr>
+          <w:lang w:val="en-GB"/>
+        </w:rPr>
+      </w:pPr>
+      <w:r>
+        <w:rPr>
+          <w:lang w:val="en-GB"/>
+        </w:rPr>
+        <w:t xml:space="preserve">which </w:t>
+      </w:r>
+      <w:r>
+        <w:rPr>
+          <w:lang w:val="en-GB"/>
+        </w:rPr>
+        <w:t>parameter</w:t>
+      </w:r>
+      <w:r>
+        <w:rPr>
+          <w:lang w:val="en-GB"/>
+        </w:rPr>
+        <w:t xml:space="preserve"> was changed</w:t>
+      </w:r>
+      <w:r>
+        <w:rPr>
+          <w:lang w:val="en-GB"/>
+        </w:rPr>
+        <w:t xml:space="preserve"> between runs</w:t>
+      </w:r>
+      <w:r>
+        <w:rPr>
+          <w:lang w:val="en-GB"/>
+        </w:rPr>
+        <w:t xml:space="preserve"> and </w:t>
+      </w:r>
+      <w:r>
+        <w:rPr>
+          <w:lang w:val="en-GB"/>
+        </w:rPr>
+        <w:t>how</w:t>
+      </w:r>
+      <w:r>
+        <w:rPr>
+          <w:lang w:val="en-GB"/>
+        </w:rPr>
+        <w:t xml:space="preserve"> </w:t>
+      </w:r>
+      <w:r>
+        <w:rPr>
+          <w:lang w:val="en-GB"/>
+        </w:rPr>
+        <w:br/>
+      </w:r>
+      <w:r>
+        <w:rPr>
+          <w:lang w:val="en-GB"/>
+        </w:rPr>
+        <w:t>(</w:t>
+      </w:r>
+      <w:r>
+        <w:rPr>
+          <w:lang w:val="en-GB"/>
+        </w:rPr>
+        <w:t xml:space="preserve">probably different </w:t>
+      </w:r>
+      <w:r>
+        <w:rPr>
+          <w:lang w:val="en-GB"/>
+        </w:rPr>
+        <w:t>dataset split</w:t>
+      </w:r>
+      <w:r>
+        <w:rPr>
+          <w:lang w:val="en-GB"/>
+        </w:rPr>
+        <w:t>s)</w:t>
+      </w:r>
+    </w:p>
+    <w:p>
+      <w:pPr>
+        <w:pStyle w:val="Listenabsatz"/>
+        <w:numPr>
+          <w:ilvl w:val="0"/>
+          <w:numId w:val="6"/>
+        </w:numPr>
+        <w:rPr>
+          <w:lang w:val="en-GB"/>
+        </w:rPr>
+      </w:pPr>
+      <w:r>
+        <w:rPr>
+          <w:lang w:val="en-GB"/>
+        </w:rPr>
+        <w:t>E</w:t>
+      </w:r>
+      <w:r>
+        <w:rPr>
+          <w:lang w:val="en-GB"/>
+        </w:rPr>
+        <w:t>fficiency comparison:</w:t>
+      </w:r>
+    </w:p>
+    <w:p>
+      <w:pPr>
+        <w:pStyle w:val="Listenabsatz"/>
+        <w:numPr>
+          <w:ilvl w:val="1"/>
+          <w:numId w:val="6"/>
+        </w:numPr>
+        <w:rPr>
+          <w:lang w:val="en-GB"/>
+        </w:rPr>
+      </w:pPr>
+      <w:r>
+        <w:rPr>
+          <w:lang w:val="en-GB"/>
+        </w:rPr>
+        <w:t>Epochs f</w:t>
+      </w:r>
+      <w:r>
+        <w:rPr>
+          <w:lang w:val="en-GB"/>
+        </w:rPr>
+        <w:t>or ml-1m:</w:t>
+      </w:r>
+    </w:p>
+    <w:p>
+      <w:pPr>
+        <w:pStyle w:val="Listenabsatz"/>
+        <w:ind w:left="1440"/>
+        <w:rPr>
+          <w:lang w:val="en-GB"/>
+        </w:rPr>
+      </w:pPr>
+      <w:r>
+        <w:rPr>
+          <w:lang w:val="en-GB"/>
+        </w:rPr>
+        <w:t>Small difference might be due to the random sampling too</w:t>
+      </w:r>
+    </w:p>
+    <w:p>
+      <w:pPr>
+        <w:pStyle w:val="Listenabsatz"/>
+        <w:ind w:left="1440"/>
+        <w:rPr>
+          <w:lang w:val="en-GB"/>
+        </w:rPr>
+      </w:pPr>
+      <w:proofErr w:type="spellStart"/>
+      <w:r>
+        <w:rPr>
+          <w:rFonts w:ascii="Courier New" w:hAnsi="Courier New" w:cs="Courier New"/>
+          <w:color w:val="D5D5D5"/>
+          <w:sz w:val="21"/>
+          <w:szCs w:val="21"/>
+          <w:shd w:val="clear" w:color="auto" w:fill="383838"/>
+        </w:rPr>
+        <w:t>difference</w:t>
+      </w:r>
+      <w:proofErr w:type="spellEnd"/>
+      <w:r>
+        <w:rPr>
+          <w:rFonts w:ascii="Courier New" w:hAnsi="Courier New" w:cs="Courier New"/>
+          <w:color w:val="D5D5D5"/>
+          <w:sz w:val="21"/>
+          <w:szCs w:val="21"/>
+          <w:shd w:val="clear" w:color="auto" w:fill="383838"/>
+        </w:rPr>
+        <w:t xml:space="preserve"> in </w:t>
+      </w:r>
+      <w:proofErr w:type="spellStart"/>
+      <w:r>
+        <w:rPr>
+          <w:rFonts w:ascii="Courier New" w:hAnsi="Courier New" w:cs="Courier New"/>
+          <w:color w:val="D5D5D5"/>
+          <w:sz w:val="21"/>
+          <w:szCs w:val="21"/>
+          <w:shd w:val="clear" w:color="auto" w:fill="383838"/>
+        </w:rPr>
+        <w:t>epochs</w:t>
+      </w:r>
+      <w:proofErr w:type="spellEnd"/>
+      <w:r>
+        <w:rPr>
+          <w:rFonts w:ascii="Courier New" w:hAnsi="Courier New" w:cs="Courier New"/>
+          <w:color w:val="D5D5D5"/>
+          <w:sz w:val="21"/>
+          <w:szCs w:val="21"/>
+          <w:shd w:val="clear" w:color="auto" w:fill="383838"/>
+        </w:rPr>
+        <w:t xml:space="preserve"> </w:t>
+      </w:r>
+      <w:proofErr w:type="spellStart"/>
+      <w:r>
+        <w:rPr>
+          <w:rFonts w:ascii="Courier New" w:hAnsi="Courier New" w:cs="Courier New"/>
+          <w:color w:val="D5D5D5"/>
+          <w:sz w:val="21"/>
+          <w:szCs w:val="21"/>
+          <w:shd w:val="clear" w:color="auto" w:fill="383838"/>
+        </w:rPr>
+        <w:t>needed</w:t>
+      </w:r>
+      <w:proofErr w:type="spellEnd"/>
+      <w:r>
+        <w:rPr>
+          <w:rFonts w:ascii="Courier New" w:hAnsi="Courier New" w:cs="Courier New"/>
+          <w:color w:val="D5D5D5"/>
+          <w:sz w:val="21"/>
+          <w:szCs w:val="21"/>
+          <w:shd w:val="clear" w:color="auto" w:fill="383838"/>
+        </w:rPr>
+        <w:t xml:space="preserve"> </w:t>
+      </w:r>
+      <w:proofErr w:type="spellStart"/>
+      <w:r>
+        <w:rPr>
+          <w:rFonts w:ascii="Courier New" w:hAnsi="Courier New" w:cs="Courier New"/>
+          <w:color w:val="D5D5D5"/>
+          <w:sz w:val="21"/>
+          <w:szCs w:val="21"/>
+          <w:shd w:val="clear" w:color="auto" w:fill="383838"/>
+        </w:rPr>
+        <w:t>when</w:t>
+      </w:r>
+      <w:proofErr w:type="spellEnd"/>
+      <w:r>
+        <w:rPr>
+          <w:rFonts w:ascii="Courier New" w:hAnsi="Courier New" w:cs="Courier New"/>
+          <w:color w:val="D5D5D5"/>
+          <w:sz w:val="21"/>
+          <w:szCs w:val="21"/>
+          <w:shd w:val="clear" w:color="auto" w:fill="383838"/>
+        </w:rPr>
+        <w:t xml:space="preserve"> </w:t>
+      </w:r>
+      <w:proofErr w:type="spellStart"/>
+      <w:r>
+        <w:rPr>
+          <w:rFonts w:ascii="Courier New" w:hAnsi="Courier New" w:cs="Courier New"/>
+          <w:color w:val="D5D5D5"/>
+          <w:sz w:val="21"/>
+          <w:szCs w:val="21"/>
+          <w:shd w:val="clear" w:color="auto" w:fill="383838"/>
+        </w:rPr>
+        <w:t>reproducing</w:t>
+      </w:r>
+      <w:proofErr w:type="spellEnd"/>
+      <w:r>
+        <w:rPr>
+          <w:rFonts w:ascii="Courier New" w:hAnsi="Courier New" w:cs="Courier New"/>
+          <w:color w:val="D5D5D5"/>
+          <w:sz w:val="21"/>
+          <w:szCs w:val="21"/>
+          <w:shd w:val="clear" w:color="auto" w:fill="383838"/>
+        </w:rPr>
+        <w:t xml:space="preserve">: -7 </w:t>
+      </w:r>
+      <w:proofErr w:type="spellStart"/>
+      <w:r>
+        <w:rPr>
+          <w:rFonts w:ascii="Courier New" w:hAnsi="Courier New" w:cs="Courier New"/>
+          <w:color w:val="D5D5D5"/>
+          <w:sz w:val="21"/>
+          <w:szCs w:val="21"/>
+          <w:shd w:val="clear" w:color="auto" w:fill="383838"/>
+        </w:rPr>
+        <w:t>epochs</w:t>
+      </w:r>
+      <w:proofErr w:type="spellEnd"/>
+      <w:r>
+        <w:rPr>
+          <w:rFonts w:ascii="Courier New" w:hAnsi="Courier New" w:cs="Courier New"/>
+          <w:color w:val="D5D5D5"/>
+          <w:sz w:val="21"/>
+          <w:szCs w:val="21"/>
+          <w:shd w:val="clear" w:color="auto" w:fill="383838"/>
+        </w:rPr>
+        <w:t xml:space="preserve"> </w:t>
+      </w:r>
+      <w:proofErr w:type="spellStart"/>
+      <w:r>
+        <w:rPr>
+          <w:rFonts w:ascii="Courier New" w:hAnsi="Courier New" w:cs="Courier New"/>
+          <w:color w:val="D5D5D5"/>
+          <w:sz w:val="21"/>
+          <w:szCs w:val="21"/>
+          <w:shd w:val="clear" w:color="auto" w:fill="383838"/>
+        </w:rPr>
+        <w:t>or</w:t>
+      </w:r>
+      <w:proofErr w:type="spellEnd"/>
+      <w:r>
+        <w:rPr>
+          <w:rFonts w:ascii="Courier New" w:hAnsi="Courier New" w:cs="Courier New"/>
+          <w:color w:val="D5D5D5"/>
+          <w:sz w:val="21"/>
+          <w:szCs w:val="21"/>
+          <w:shd w:val="clear" w:color="auto" w:fill="383838"/>
+        </w:rPr>
+        <w:t xml:space="preserve"> -5.15%</w:t>
+      </w:r>
+    </w:p>
+    <w:p>
+      <w:pPr>
+        <w:pStyle w:val="Listenabsatz"/>
+        <w:numPr>
+          <w:ilvl w:val="1"/>
+          <w:numId w:val="6"/>
+        </w:numPr>
+        <w:rPr>
+          <w:lang w:val="en-GB"/>
+        </w:rPr>
+      </w:pPr>
+      <w:r>
+        <w:rPr>
+          <w:lang w:val="en-GB"/>
+        </w:rPr>
+        <w:t xml:space="preserve">Training time: </w:t>
+      </w:r>
+      <w:r>
+        <w:rPr>
+          <w:lang w:val="en-GB"/>
+        </w:rPr>
+        <w:t>not reproducible for us as same hardware is not available</w:t>
+      </w:r>
+    </w:p>
+    <w:p>
+      <w:pPr>
+        <w:pStyle w:val="Listenabsatz"/>
+        <w:numPr>
+          <w:ilvl w:val="0"/>
+          <w:numId w:val="6"/>
+        </w:numPr>
+        <w:rPr>
+          <w:lang w:val="en-GB"/>
+        </w:rPr>
+      </w:pPr>
+      <w:r>
+        <w:rPr>
+          <w:rFonts w:ascii="LinLibertineTB" w:hAnsi="LinLibertineTB" w:cs="LinLibertineTB"/>
+        </w:rPr>
+        <w:t xml:space="preserve">Ablation </w:t>
+      </w:r>
+      <w:proofErr w:type="spellStart"/>
+      <w:r>
+        <w:rPr>
+          <w:rFonts w:ascii="LinLibertineTB" w:hAnsi="LinLibertineTB" w:cs="LinLibertineTB"/>
+        </w:rPr>
+        <w:t>study</w:t>
+      </w:r>
+      <w:proofErr w:type="spellEnd"/>
+      <w:r>
+        <w:rPr>
+          <w:rFonts w:ascii="LinLibertineTB" w:hAnsi="LinLibertineTB" w:cs="LinLibertineTB"/>
+        </w:rPr>
+        <w:t>:</w:t>
+      </w:r>
+    </w:p>
+    <w:p>
+      <w:pPr>
+        <w:pStyle w:val="Listenabsatz"/>
+        <w:numPr>
+          <w:ilvl w:val="1"/>
+          <w:numId w:val="6"/>
+        </w:numPr>
+        <w:rPr>
+          <w:lang w:val="en-GB"/>
+        </w:rPr>
+      </w:pPr>
+      <w:r>
+        <w:rPr>
+          <w:rFonts w:ascii="LinLibertineTB" w:hAnsi="LinLibertineTB" w:cs="LinLibertineTB"/>
+          <w:b/>
+          <w:bCs/>
+          <w:color w:val="FF0000"/>
+        </w:rPr>
+        <w:t>TODO</w:t>
+      </w:r>
+      <w:r>
+        <w:rPr>
+          <w:rFonts w:ascii="LinLibertineTB" w:hAnsi="LinLibertineTB" w:cs="LinLibertineTB"/>
+        </w:rPr>
+        <w:t xml:space="preserve">: </w:t>
+      </w:r>
+      <w:proofErr w:type="spellStart"/>
+      <w:r>
+        <w:rPr>
+          <w:rFonts w:ascii="LinLibertineTB" w:hAnsi="LinLibertineTB" w:cs="LinLibertineTB"/>
+        </w:rPr>
+        <w:t>run</w:t>
+      </w:r>
+      <w:proofErr w:type="spellEnd"/>
+      <w:r>
+        <w:rPr>
+          <w:rFonts w:ascii="LinLibertineTB" w:hAnsi="LinLibertineTB" w:cs="LinLibertineTB"/>
+        </w:rPr>
+        <w:t xml:space="preserve"> on </w:t>
+      </w:r>
+      <w:proofErr w:type="spellStart"/>
+      <w:r>
+        <w:rPr>
+          <w:rFonts w:ascii="LinLibertineTB" w:hAnsi="LinLibertineTB" w:cs="LinLibertineTB"/>
+        </w:rPr>
+        <w:t>amazon</w:t>
+      </w:r>
+      <w:proofErr w:type="spellEnd"/>
+      <w:r>
+        <w:rPr>
+          <w:rFonts w:ascii="LinLibertineTB" w:hAnsi="LinLibertineTB" w:cs="LinLibertineTB"/>
+        </w:rPr>
+        <w:t xml:space="preserve"> </w:t>
+      </w:r>
+      <w:proofErr w:type="spellStart"/>
+      <w:r>
+        <w:rPr>
+          <w:rFonts w:ascii="LinLibertineTB" w:hAnsi="LinLibertineTB" w:cs="LinLibertineTB"/>
+        </w:rPr>
+        <w:t>dataset</w:t>
+      </w:r>
+      <w:proofErr w:type="spellEnd"/>
+      <w:r>
+        <w:rPr>
+          <w:rFonts w:ascii="LinLibertineTB" w:hAnsi="LinLibertineTB" w:cs="LinLibertineTB"/>
+        </w:rPr>
+        <w:t xml:space="preserve"> </w:t>
+      </w:r>
+      <w:proofErr w:type="spellStart"/>
+      <w:r>
+        <w:rPr>
+          <w:rFonts w:ascii="LinLibertineTB" w:hAnsi="LinLibertineTB" w:cs="LinLibertineTB"/>
+        </w:rPr>
+        <w:t>with</w:t>
+      </w:r>
+      <w:proofErr w:type="spellEnd"/>
+      <w:r>
+        <w:rPr>
+          <w:rFonts w:ascii="LinLibertineTB" w:hAnsi="LinLibertineTB" w:cs="LinLibertineTB"/>
+        </w:rPr>
+        <w:t xml:space="preserve"> </w:t>
+      </w:r>
+      <w:proofErr w:type="spellStart"/>
+      <w:r>
+        <w:rPr>
+          <w:rFonts w:ascii="LinLibertineTB" w:hAnsi="LinLibertineTB" w:cs="LinLibertineTB"/>
+        </w:rPr>
+        <w:t>changed</w:t>
+      </w:r>
+      <w:proofErr w:type="spellEnd"/>
+      <w:r>
+        <w:rPr>
+          <w:rFonts w:ascii="LinLibertineTB" w:hAnsi="LinLibertineTB" w:cs="LinLibertineTB"/>
+        </w:rPr>
+        <w:t xml:space="preserve"> </w:t>
+      </w:r>
+      <w:proofErr w:type="spellStart"/>
+      <w:r>
+        <w:rPr>
+          <w:rFonts w:ascii="LinLibertineTB" w:hAnsi="LinLibertineTB" w:cs="LinLibertineTB"/>
+        </w:rPr>
+        <w:t>parameter</w:t>
+      </w:r>
+      <w:proofErr w:type="spellEnd"/>
+      <w:r>
+        <w:rPr>
+          <w:rFonts w:ascii="LinLibertineTB" w:hAnsi="LinLibertineTB" w:cs="LinLibertineTB"/>
+        </w:rPr>
+        <w:t xml:space="preserve"> </w:t>
+      </w:r>
+      <w:proofErr w:type="spellStart"/>
+      <w:r>
+        <w:rPr>
+          <w:rFonts w:ascii="LinLibertineTB" w:hAnsi="LinLibertineTB" w:cs="LinLibertineTB"/>
+        </w:rPr>
+        <w:t>settings</w:t>
+      </w:r>
+      <w:proofErr w:type="spellEnd"/>
+      <w:r>
+        <w:rPr>
+          <w:lang w:val="en-GB"/>
+        </w:rPr>
+        <w:t>:</w:t>
+      </w:r>
+    </w:p>
+    <w:p>
+      <w:pPr>
+        <w:pStyle w:val="Listenabsatz"/>
+        <w:ind w:left="1440"/>
+        <w:rPr>
+          <w:lang w:val="en-GB"/>
+        </w:rPr>
+      </w:pPr>
+      <m:oMathPara>
+        <m:oMathParaPr>
+          <m:jc m:val="left"/>
+        </m:oMathParaPr>
+        <m:oMath>
+          <m:d>
+            <m:dPr>
+              <m:ctrlPr>
+                <w:rPr>
+                  <w:rFonts w:ascii="Cambria Math" w:hAnsi="Cambria Math"/>
+                  <w:i/>
+                  <w:lang w:val="en-GB"/>
+                </w:rPr>
+              </m:ctrlPr>
+            </m:dPr>
+            <m:e>
+              <m:r>
+                <w:rPr>
+                  <w:rFonts w:ascii="Cambria Math" w:hAnsi="Cambria Math"/>
+                  <w:lang w:val="en-GB"/>
+                </w:rPr>
+                <m:t>λ=0,γ=0</m:t>
+              </m:r>
+            </m:e>
+          </m:d>
+          <m:r>
+            <w:rPr>
+              <w:rFonts w:ascii="Cambria Math" w:hAnsi="Cambria Math"/>
+              <w:lang w:val="en-GB"/>
+            </w:rPr>
+            <m:t xml:space="preserve">, </m:t>
+          </m:r>
+          <m:d>
+            <m:dPr>
+              <m:ctrlPr>
+                <w:rPr>
+                  <w:rFonts w:ascii="Cambria Math" w:hAnsi="Cambria Math"/>
+                  <w:i/>
+                  <w:lang w:val="en-GB"/>
+                </w:rPr>
+              </m:ctrlPr>
+            </m:dPr>
+            <m:e>
+              <m:r>
+                <w:rPr>
+                  <w:rFonts w:ascii="Cambria Math" w:hAnsi="Cambria Math"/>
+                  <w:lang w:val="en-GB"/>
+                </w:rPr>
+                <m:t>λ=0</m:t>
+              </m:r>
+            </m:e>
+          </m:d>
+          <m:r>
+            <w:rPr>
+              <w:rFonts w:ascii="Cambria Math" w:hAnsi="Cambria Math"/>
+              <w:lang w:val="en-GB"/>
+            </w:rPr>
+            <m:t xml:space="preserve">, </m:t>
+          </m:r>
+          <m:d>
+            <m:dPr>
+              <m:ctrlPr>
+                <w:rPr>
+                  <w:rFonts w:ascii="Cambria Math" w:hAnsi="Cambria Math"/>
+                  <w:i/>
+                  <w:lang w:val="en-GB"/>
+                </w:rPr>
+              </m:ctrlPr>
+            </m:dPr>
+            <m:e>
+              <m:r>
+                <w:rPr>
+                  <w:rFonts w:ascii="Cambria Math" w:hAnsi="Cambria Math"/>
+                  <w:lang w:val="en-GB"/>
+                </w:rPr>
+                <m:t>γ=0</m:t>
+              </m:r>
+            </m:e>
+          </m:d>
+        </m:oMath>
+      </m:oMathPara>
+    </w:p>
+    <w:p>
+      <w:pPr>
+        <w:pStyle w:val="Listenabsatz"/>
+        <w:numPr>
+          <w:ilvl w:val="1"/>
+          <w:numId w:val="6"/>
+        </w:numPr>
+        <w:rPr>
+          <w:lang w:val="en-GB"/>
+        </w:rPr>
+      </w:pPr>
+    </w:p>
+    <w:p>
+      <w:pPr>
+        <w:pStyle w:val="Listenabsatz"/>
+        <w:numPr>
+          <w:ilvl w:val="0"/>
+          <w:numId w:val="6"/>
+        </w:numPr>
+        <w:rPr>
+          <w:lang w:val="en-GB"/>
+        </w:rPr>
+      </w:pPr>
+      <w:r>
+        <w:rPr>
+          <w:rFonts w:ascii="LinLibertineTB" w:hAnsi="LinLibertineTB" w:cs="LinLibertineTB"/>
+        </w:rPr>
+        <w:t xml:space="preserve">Parameter </w:t>
+      </w:r>
+      <w:proofErr w:type="spellStart"/>
+      <w:r>
+        <w:rPr>
+          <w:rFonts w:ascii="LinLibertineTB" w:hAnsi="LinLibertineTB" w:cs="LinLibertineTB"/>
+        </w:rPr>
+        <w:t>analysis</w:t>
+      </w:r>
+      <w:proofErr w:type="spellEnd"/>
+      <w:r>
+        <w:rPr>
+          <w:rFonts w:ascii="LinLibertineTB" w:hAnsi="LinLibertineTB" w:cs="LinLibertineTB"/>
+        </w:rPr>
+        <w:t>:</w:t>
+      </w:r>
+    </w:p>
+    <w:p>
+      <w:pPr>
+        <w:pStyle w:val="Listenabsatz"/>
+        <w:numPr>
+          <w:ilvl w:val="1"/>
+          <w:numId w:val="6"/>
+        </w:numPr>
+        <w:rPr>
+          <w:lang w:val="en-GB"/>
+        </w:rPr>
+      </w:pPr>
+      <w:r>
+        <w:rPr>
+          <w:b/>
+          <w:bCs/>
+          <w:color w:val="FF0000"/>
+          <w:lang w:val="en-GB"/>
+        </w:rPr>
+        <w:t>TODO</w:t>
+      </w:r>
+      <w:r>
+        <w:rPr>
+          <w:lang w:val="en-GB"/>
+        </w:rPr>
+        <w:t xml:space="preserve">: run </w:t>
+      </w:r>
+      <w:r>
+        <w:rPr>
+          <w:rFonts w:ascii="LinLibertineTB" w:hAnsi="LinLibertineTB" w:cs="LinLibertineTB"/>
+        </w:rPr>
+        <w:t xml:space="preserve">on </w:t>
+      </w:r>
+      <w:proofErr w:type="spellStart"/>
+      <w:r>
+        <w:rPr>
+          <w:rFonts w:ascii="LinLibertineTB" w:hAnsi="LinLibertineTB" w:cs="LinLibertineTB"/>
+        </w:rPr>
+        <w:t>amazon</w:t>
+      </w:r>
+      <w:proofErr w:type="spellEnd"/>
+      <w:r>
+        <w:rPr>
+          <w:rFonts w:ascii="LinLibertineTB" w:hAnsi="LinLibertineTB" w:cs="LinLibertineTB"/>
+        </w:rPr>
+        <w:t xml:space="preserve"> </w:t>
+      </w:r>
+      <w:proofErr w:type="spellStart"/>
+      <w:r>
+        <w:rPr>
+          <w:rFonts w:ascii="LinLibertineTB" w:hAnsi="LinLibertineTB" w:cs="LinLibertineTB"/>
+        </w:rPr>
+        <w:t>dataset</w:t>
+      </w:r>
+      <w:proofErr w:type="spellEnd"/>
+      <w:r>
+        <w:rPr>
+          <w:rFonts w:ascii="LinLibertineTB" w:hAnsi="LinLibertineTB" w:cs="LinLibertineTB"/>
+        </w:rPr>
+        <w:t xml:space="preserve"> </w:t>
+      </w:r>
+      <w:r>
+        <w:rPr>
+          <w:lang w:val="en-GB"/>
+        </w:rPr>
+        <w:t>with different parameter</w:t>
+      </w:r>
+      <w:r>
+        <w:rPr>
+          <w:lang w:val="en-GB"/>
+        </w:rPr>
+        <w:t xml:space="preserve"> settings</w:t>
+      </w:r>
+      <w:r>
+        <w:rPr>
+          <w:lang w:val="en-GB"/>
+        </w:rPr>
+        <w:t>:</w:t>
+      </w:r>
+      <w:r>
+        <w:rPr>
+          <w:lang w:val="en-GB"/>
+        </w:rPr>
+        <w:br/>
+        <w:t>(evaluated for each parameter separately)</w:t>
+      </w:r>
+    </w:p>
+    <w:p>
+      <w:pPr>
+        <w:pStyle w:val="Listenabsatz"/>
+        <w:numPr>
+          <w:ilvl w:val="2"/>
+          <w:numId w:val="6"/>
+        </w:numPr>
+        <w:rPr>
+          <w:lang w:val="en-GB"/>
+        </w:rPr>
+      </w:pPr>
+      <w:r>
+        <w:rPr>
+          <w:rFonts w:ascii="Cambria Math" w:hAnsi="Cambria Math" w:cs="Cambria Math"/>
+          <w:lang w:val="en-GB"/>
+        </w:rPr>
+        <w:t>𝐾</w:t>
+      </w:r>
+      <w:r>
+        <w:rPr>
+          <w:lang w:val="en-GB"/>
+        </w:rPr>
+        <w:t xml:space="preserve"> in [5, 10, 20, 50]</w:t>
+      </w:r>
+    </w:p>
+    <w:p>
+      <w:pPr>
+        <w:pStyle w:val="Listenabsatz"/>
+        <w:numPr>
+          <w:ilvl w:val="2"/>
+          <w:numId w:val="6"/>
+        </w:numPr>
+        <w:rPr>
+          <w:lang w:val="en-GB"/>
+        </w:rPr>
+      </w:pPr>
+      <w:r>
+        <w:rPr>
+          <w:rFonts w:ascii="Cambria Math" w:hAnsi="Cambria Math" w:cs="Cambria Math"/>
+          <w:lang w:val="en-GB"/>
+        </w:rPr>
+        <w:t>𝜆</w:t>
+      </w:r>
+      <w:r>
+        <w:rPr>
+          <w:lang w:val="en-GB"/>
+        </w:rPr>
+        <w:t xml:space="preserve"> </w:t>
+      </w:r>
+      <w:r>
+        <w:rPr>
+          <w:lang w:val="en-GB"/>
+        </w:rPr>
+        <w:t>in</w:t>
+      </w:r>
+      <w:r>
+        <w:rPr>
+          <w:lang w:val="en-GB"/>
+        </w:rPr>
+        <w:t xml:space="preserve"> </w:t>
+      </w:r>
+      <w:r>
+        <w:rPr>
+          <w:lang w:val="en-GB"/>
+        </w:rPr>
+        <w:t>[</w:t>
+      </w:r>
+      <w:r>
+        <w:rPr>
+          <w:lang w:val="en-GB"/>
+        </w:rPr>
+        <w:t xml:space="preserve">0.2 </w:t>
+      </w:r>
+      <w:r>
+        <w:rPr>
+          <w:lang w:val="en-GB"/>
+        </w:rPr>
+        <w:t xml:space="preserve">… </w:t>
+      </w:r>
+      <w:r>
+        <w:rPr>
+          <w:lang w:val="en-GB"/>
+        </w:rPr>
+        <w:t>1.4</w:t>
+      </w:r>
+      <w:r>
+        <w:rPr>
+          <w:lang w:val="en-GB"/>
+        </w:rPr>
+        <w:t>]</w:t>
+      </w:r>
+      <w:r>
+        <w:rPr>
+          <w:lang w:val="en-GB"/>
+        </w:rPr>
+        <w:t xml:space="preserve"> (</w:t>
+      </w:r>
+      <w:r>
+        <w:rPr>
+          <w:lang w:val="en-GB"/>
+        </w:rPr>
+        <w:t xml:space="preserve">with </w:t>
+      </w:r>
+      <w:r>
+        <w:rPr>
+          <w:lang w:val="en-GB"/>
+        </w:rPr>
+        <w:t>0.2 interval)</w:t>
+      </w:r>
+    </w:p>
+    <w:p>
+      <w:pPr>
+        <w:pStyle w:val="Listenabsatz"/>
+        <w:numPr>
+          <w:ilvl w:val="2"/>
+          <w:numId w:val="6"/>
+        </w:numPr>
+        <w:rPr>
+          <w:lang w:val="en-GB"/>
+        </w:rPr>
+      </w:pPr>
+      <w:r>
+        <w:rPr>
+          <w:rFonts w:ascii="Cambria Math" w:hAnsi="Cambria Math" w:cs="Cambria Math"/>
+          <w:lang w:val="en-GB"/>
+        </w:rPr>
+        <w:t>𝛾</w:t>
+      </w:r>
+      <w:r>
+        <w:rPr>
+          <w:lang w:val="en-GB"/>
+        </w:rPr>
+        <w:t xml:space="preserve"> in [0.1, 0.5, 1, 1.5, 2, 2.5, 3, 3.5]</w:t>
+      </w:r>
     </w:p>
     <w:p>
       <w:pPr>
@@ -2725,6 +3949,232 @@
     </w:lvl>
   </w:abstractNum>
   <w:abstractNum w:abstractNumId="1" w15:restartNumberingAfterBreak="0">
+    <w:nsid w:val="1BBA7250"/>
+    <w:multiLevelType w:val="hybridMultilevel"/>
+    <w:tmpl w:val="5D5A9B9C"/>
+    <w:lvl w:ilvl="0" w:tplc="04070005">
+      <w:start w:val="1"/>
+      <w:numFmt w:val="bullet"/>
+      <w:lvlText w:val=""/>
+      <w:lvlJc w:val="left"/>
+      <w:pPr>
+        <w:ind w:left="360" w:hanging="360"/>
+      </w:pPr>
+      <w:rPr>
+        <w:rFonts w:ascii="Wingdings" w:hAnsi="Wingdings" w:hint="default"/>
+      </w:rPr>
+    </w:lvl>
+    <w:lvl w:ilvl="1" w:tplc="04070003" w:tentative="1">
+      <w:start w:val="1"/>
+      <w:numFmt w:val="bullet"/>
+      <w:lvlText w:val="o"/>
+      <w:lvlJc w:val="left"/>
+      <w:pPr>
+        <w:ind w:left="1080" w:hanging="360"/>
+      </w:pPr>
+      <w:rPr>
+        <w:rFonts w:ascii="Courier New" w:hAnsi="Courier New" w:cs="Courier New" w:hint="default"/>
+      </w:rPr>
+    </w:lvl>
+    <w:lvl w:ilvl="2" w:tplc="04070005" w:tentative="1">
+      <w:start w:val="1"/>
+      <w:numFmt w:val="bullet"/>
+      <w:lvlText w:val=""/>
+      <w:lvlJc w:val="left"/>
+      <w:pPr>
+        <w:ind w:left="1800" w:hanging="360"/>
+      </w:pPr>
+      <w:rPr>
+        <w:rFonts w:ascii="Wingdings" w:hAnsi="Wingdings" w:hint="default"/>
+      </w:rPr>
+    </w:lvl>
+    <w:lvl w:ilvl="3" w:tplc="04070001" w:tentative="1">
+      <w:start w:val="1"/>
+      <w:numFmt w:val="bullet"/>
+      <w:lvlText w:val=""/>
+      <w:lvlJc w:val="left"/>
+      <w:pPr>
+        <w:ind w:left="2520" w:hanging="360"/>
+      </w:pPr>
+      <w:rPr>
+        <w:rFonts w:ascii="Symbol" w:hAnsi="Symbol" w:hint="default"/>
+      </w:rPr>
+    </w:lvl>
+    <w:lvl w:ilvl="4" w:tplc="04070003" w:tentative="1">
+      <w:start w:val="1"/>
+      <w:numFmt w:val="bullet"/>
+      <w:lvlText w:val="o"/>
+      <w:lvlJc w:val="left"/>
+      <w:pPr>
+        <w:ind w:left="3240" w:hanging="360"/>
+      </w:pPr>
+      <w:rPr>
+        <w:rFonts w:ascii="Courier New" w:hAnsi="Courier New" w:cs="Courier New" w:hint="default"/>
+      </w:rPr>
+    </w:lvl>
+    <w:lvl w:ilvl="5" w:tplc="04070005" w:tentative="1">
+      <w:start w:val="1"/>
+      <w:numFmt w:val="bullet"/>
+      <w:lvlText w:val=""/>
+      <w:lvlJc w:val="left"/>
+      <w:pPr>
+        <w:ind w:left="3960" w:hanging="360"/>
+      </w:pPr>
+      <w:rPr>
+        <w:rFonts w:ascii="Wingdings" w:hAnsi="Wingdings" w:hint="default"/>
+      </w:rPr>
+    </w:lvl>
+    <w:lvl w:ilvl="6" w:tplc="04070001" w:tentative="1">
+      <w:start w:val="1"/>
+      <w:numFmt w:val="bullet"/>
+      <w:lvlText w:val=""/>
+      <w:lvlJc w:val="left"/>
+      <w:pPr>
+        <w:ind w:left="4680" w:hanging="360"/>
+      </w:pPr>
+      <w:rPr>
+        <w:rFonts w:ascii="Symbol" w:hAnsi="Symbol" w:hint="default"/>
+      </w:rPr>
+    </w:lvl>
+    <w:lvl w:ilvl="7" w:tplc="04070003" w:tentative="1">
+      <w:start w:val="1"/>
+      <w:numFmt w:val="bullet"/>
+      <w:lvlText w:val="o"/>
+      <w:lvlJc w:val="left"/>
+      <w:pPr>
+        <w:ind w:left="5400" w:hanging="360"/>
+      </w:pPr>
+      <w:rPr>
+        <w:rFonts w:ascii="Courier New" w:hAnsi="Courier New" w:cs="Courier New" w:hint="default"/>
+      </w:rPr>
+    </w:lvl>
+    <w:lvl w:ilvl="8" w:tplc="04070005" w:tentative="1">
+      <w:start w:val="1"/>
+      <w:numFmt w:val="bullet"/>
+      <w:lvlText w:val=""/>
+      <w:lvlJc w:val="left"/>
+      <w:pPr>
+        <w:ind w:left="6120" w:hanging="360"/>
+      </w:pPr>
+      <w:rPr>
+        <w:rFonts w:ascii="Wingdings" w:hAnsi="Wingdings" w:hint="default"/>
+      </w:rPr>
+    </w:lvl>
+  </w:abstractNum>
+  <w:abstractNum w:abstractNumId="2" w15:restartNumberingAfterBreak="0">
+    <w:nsid w:val="24CD0452"/>
+    <w:multiLevelType w:val="hybridMultilevel"/>
+    <w:tmpl w:val="332A1956"/>
+    <w:lvl w:ilvl="0" w:tplc="04070005">
+      <w:start w:val="1"/>
+      <w:numFmt w:val="bullet"/>
+      <w:lvlText w:val=""/>
+      <w:lvlJc w:val="left"/>
+      <w:pPr>
+        <w:ind w:left="720" w:hanging="360"/>
+      </w:pPr>
+      <w:rPr>
+        <w:rFonts w:ascii="Wingdings" w:hAnsi="Wingdings" w:hint="default"/>
+      </w:rPr>
+    </w:lvl>
+    <w:lvl w:ilvl="1" w:tplc="04070003">
+      <w:start w:val="1"/>
+      <w:numFmt w:val="bullet"/>
+      <w:lvlText w:val="o"/>
+      <w:lvlJc w:val="left"/>
+      <w:pPr>
+        <w:ind w:left="1440" w:hanging="360"/>
+      </w:pPr>
+      <w:rPr>
+        <w:rFonts w:ascii="Courier New" w:hAnsi="Courier New" w:cs="Courier New" w:hint="default"/>
+      </w:rPr>
+    </w:lvl>
+    <w:lvl w:ilvl="2" w:tplc="04070005">
+      <w:start w:val="1"/>
+      <w:numFmt w:val="bullet"/>
+      <w:lvlText w:val=""/>
+      <w:lvlJc w:val="left"/>
+      <w:pPr>
+        <w:ind w:left="2160" w:hanging="360"/>
+      </w:pPr>
+      <w:rPr>
+        <w:rFonts w:ascii="Wingdings" w:hAnsi="Wingdings" w:hint="default"/>
+      </w:rPr>
+    </w:lvl>
+    <w:lvl w:ilvl="3" w:tplc="04070001" w:tentative="1">
+      <w:start w:val="1"/>
+      <w:numFmt w:val="bullet"/>
+      <w:lvlText w:val=""/>
+      <w:lvlJc w:val="left"/>
+      <w:pPr>
+        <w:ind w:left="2880" w:hanging="360"/>
+      </w:pPr>
+      <w:rPr>
+        <w:rFonts w:ascii="Symbol" w:hAnsi="Symbol" w:hint="default"/>
+      </w:rPr>
+    </w:lvl>
+    <w:lvl w:ilvl="4" w:tplc="04070003" w:tentative="1">
+      <w:start w:val="1"/>
+      <w:numFmt w:val="bullet"/>
+      <w:lvlText w:val="o"/>
+      <w:lvlJc w:val="left"/>
+      <w:pPr>
+        <w:ind w:left="3600" w:hanging="360"/>
+      </w:pPr>
+      <w:rPr>
+        <w:rFonts w:ascii="Courier New" w:hAnsi="Courier New" w:cs="Courier New" w:hint="default"/>
+      </w:rPr>
+    </w:lvl>
+    <w:lvl w:ilvl="5" w:tplc="04070005" w:tentative="1">
+      <w:start w:val="1"/>
+      <w:numFmt w:val="bullet"/>
+      <w:lvlText w:val=""/>
+      <w:lvlJc w:val="left"/>
+      <w:pPr>
+        <w:ind w:left="4320" w:hanging="360"/>
+      </w:pPr>
+      <w:rPr>
+        <w:rFonts w:ascii="Wingdings" w:hAnsi="Wingdings" w:hint="default"/>
+      </w:rPr>
+    </w:lvl>
+    <w:lvl w:ilvl="6" w:tplc="04070001" w:tentative="1">
+      <w:start w:val="1"/>
+      <w:numFmt w:val="bullet"/>
+      <w:lvlText w:val=""/>
+      <w:lvlJc w:val="left"/>
+      <w:pPr>
+        <w:ind w:left="5040" w:hanging="360"/>
+      </w:pPr>
+      <w:rPr>
+        <w:rFonts w:ascii="Symbol" w:hAnsi="Symbol" w:hint="default"/>
+      </w:rPr>
+    </w:lvl>
+    <w:lvl w:ilvl="7" w:tplc="04070003" w:tentative="1">
+      <w:start w:val="1"/>
+      <w:numFmt w:val="bullet"/>
+      <w:lvlText w:val="o"/>
+      <w:lvlJc w:val="left"/>
+      <w:pPr>
+        <w:ind w:left="5760" w:hanging="360"/>
+      </w:pPr>
+      <w:rPr>
+        <w:rFonts w:ascii="Courier New" w:hAnsi="Courier New" w:cs="Courier New" w:hint="default"/>
+      </w:rPr>
+    </w:lvl>
+    <w:lvl w:ilvl="8" w:tplc="04070005" w:tentative="1">
+      <w:start w:val="1"/>
+      <w:numFmt w:val="bullet"/>
+      <w:lvlText w:val=""/>
+      <w:lvlJc w:val="left"/>
+      <w:pPr>
+        <w:ind w:left="6480" w:hanging="360"/>
+      </w:pPr>
+      <w:rPr>
+        <w:rFonts w:ascii="Wingdings" w:hAnsi="Wingdings" w:hint="default"/>
+      </w:rPr>
+    </w:lvl>
+  </w:abstractNum>
+  <w:abstractNum w:abstractNumId="3" w15:restartNumberingAfterBreak="0">
     <w:nsid w:val="2728643F"/>
     <w:multiLevelType w:val="hybridMultilevel"/>
     <w:tmpl w:val="63A08200"/>
@@ -2837,7 +4287,7 @@
       </w:rPr>
     </w:lvl>
   </w:abstractNum>
-  <w:abstractNum w:abstractNumId="2" w15:restartNumberingAfterBreak="0">
+  <w:abstractNum w:abstractNumId="4" w15:restartNumberingAfterBreak="0">
     <w:nsid w:val="388D337A"/>
     <w:multiLevelType w:val="hybridMultilevel"/>
     <w:tmpl w:val="A2029A42"/>
@@ -2950,7 +4400,120 @@
       </w:rPr>
     </w:lvl>
   </w:abstractNum>
-  <w:abstractNum w:abstractNumId="3" w15:restartNumberingAfterBreak="0">
+  <w:abstractNum w:abstractNumId="5" w15:restartNumberingAfterBreak="0">
+    <w:nsid w:val="3DBB0063"/>
+    <w:multiLevelType w:val="hybridMultilevel"/>
+    <w:tmpl w:val="04662ED6"/>
+    <w:lvl w:ilvl="0" w:tplc="04070005">
+      <w:start w:val="1"/>
+      <w:numFmt w:val="bullet"/>
+      <w:lvlText w:val=""/>
+      <w:lvlJc w:val="left"/>
+      <w:pPr>
+        <w:ind w:left="1776" w:hanging="360"/>
+      </w:pPr>
+      <w:rPr>
+        <w:rFonts w:ascii="Wingdings" w:hAnsi="Wingdings" w:hint="default"/>
+      </w:rPr>
+    </w:lvl>
+    <w:lvl w:ilvl="1" w:tplc="04070003" w:tentative="1">
+      <w:start w:val="1"/>
+      <w:numFmt w:val="bullet"/>
+      <w:lvlText w:val="o"/>
+      <w:lvlJc w:val="left"/>
+      <w:pPr>
+        <w:ind w:left="2496" w:hanging="360"/>
+      </w:pPr>
+      <w:rPr>
+        <w:rFonts w:ascii="Courier New" w:hAnsi="Courier New" w:cs="Courier New" w:hint="default"/>
+      </w:rPr>
+    </w:lvl>
+    <w:lvl w:ilvl="2" w:tplc="04070005" w:tentative="1">
+      <w:start w:val="1"/>
+      <w:numFmt w:val="bullet"/>
+      <w:lvlText w:val=""/>
+      <w:lvlJc w:val="left"/>
+      <w:pPr>
+        <w:ind w:left="3216" w:hanging="360"/>
+      </w:pPr>
+      <w:rPr>
+        <w:rFonts w:ascii="Wingdings" w:hAnsi="Wingdings" w:hint="default"/>
+      </w:rPr>
+    </w:lvl>
+    <w:lvl w:ilvl="3" w:tplc="04070001" w:tentative="1">
+      <w:start w:val="1"/>
+      <w:numFmt w:val="bullet"/>
+      <w:lvlText w:val=""/>
+      <w:lvlJc w:val="left"/>
+      <w:pPr>
+        <w:ind w:left="3936" w:hanging="360"/>
+      </w:pPr>
+      <w:rPr>
+        <w:rFonts w:ascii="Symbol" w:hAnsi="Symbol" w:hint="default"/>
+      </w:rPr>
+    </w:lvl>
+    <w:lvl w:ilvl="4" w:tplc="04070003" w:tentative="1">
+      <w:start w:val="1"/>
+      <w:numFmt w:val="bullet"/>
+      <w:lvlText w:val="o"/>
+      <w:lvlJc w:val="left"/>
+      <w:pPr>
+        <w:ind w:left="4656" w:hanging="360"/>
+      </w:pPr>
+      <w:rPr>
+        <w:rFonts w:ascii="Courier New" w:hAnsi="Courier New" w:cs="Courier New" w:hint="default"/>
+      </w:rPr>
+    </w:lvl>
+    <w:lvl w:ilvl="5" w:tplc="04070005" w:tentative="1">
+      <w:start w:val="1"/>
+      <w:numFmt w:val="bullet"/>
+      <w:lvlText w:val=""/>
+      <w:lvlJc w:val="left"/>
+      <w:pPr>
+        <w:ind w:left="5376" w:hanging="360"/>
+      </w:pPr>
+      <w:rPr>
+        <w:rFonts w:ascii="Wingdings" w:hAnsi="Wingdings" w:hint="default"/>
+      </w:rPr>
+    </w:lvl>
+    <w:lvl w:ilvl="6" w:tplc="04070001" w:tentative="1">
+      <w:start w:val="1"/>
+      <w:numFmt w:val="bullet"/>
+      <w:lvlText w:val=""/>
+      <w:lvlJc w:val="left"/>
+      <w:pPr>
+        <w:ind w:left="6096" w:hanging="360"/>
+      </w:pPr>
+      <w:rPr>
+        <w:rFonts w:ascii="Symbol" w:hAnsi="Symbol" w:hint="default"/>
+      </w:rPr>
+    </w:lvl>
+    <w:lvl w:ilvl="7" w:tplc="04070003" w:tentative="1">
+      <w:start w:val="1"/>
+      <w:numFmt w:val="bullet"/>
+      <w:lvlText w:val="o"/>
+      <w:lvlJc w:val="left"/>
+      <w:pPr>
+        <w:ind w:left="6816" w:hanging="360"/>
+      </w:pPr>
+      <w:rPr>
+        <w:rFonts w:ascii="Courier New" w:hAnsi="Courier New" w:cs="Courier New" w:hint="default"/>
+      </w:rPr>
+    </w:lvl>
+    <w:lvl w:ilvl="8" w:tplc="04070005" w:tentative="1">
+      <w:start w:val="1"/>
+      <w:numFmt w:val="bullet"/>
+      <w:lvlText w:val=""/>
+      <w:lvlJc w:val="left"/>
+      <w:pPr>
+        <w:ind w:left="7536" w:hanging="360"/>
+      </w:pPr>
+      <w:rPr>
+        <w:rFonts w:ascii="Wingdings" w:hAnsi="Wingdings" w:hint="default"/>
+      </w:rPr>
+    </w:lvl>
+  </w:abstractNum>
+  <w:abstractNum w:abstractNumId="6" w15:restartNumberingAfterBreak="0">
     <w:nsid w:val="724C1926"/>
     <w:multiLevelType w:val="multilevel"/>
     <w:tmpl w:val="D9400034"/>
@@ -3099,7 +4662,7 @@
       </w:rPr>
     </w:lvl>
   </w:abstractNum>
-  <w:abstractNum w:abstractNumId="4" w15:restartNumberingAfterBreak="0">
+  <w:abstractNum w:abstractNumId="7" w15:restartNumberingAfterBreak="0">
     <w:nsid w:val="73B07618"/>
     <w:multiLevelType w:val="hybridMultilevel"/>
     <w:tmpl w:val="21B0B334"/>
@@ -3213,19 +4776,28 @@
     </w:lvl>
   </w:abstractNum>
   <w:num w:numId="1" w16cid:durableId="216405654">
-    <w:abstractNumId w:val="3"/>
+    <w:abstractNumId w:val="6"/>
   </w:num>
   <w:num w:numId="2" w16cid:durableId="1293512730">
+    <w:abstractNumId w:val="7"/>
+  </w:num>
+  <w:num w:numId="3" w16cid:durableId="1523669666">
     <w:abstractNumId w:val="4"/>
   </w:num>
-  <w:num w:numId="3" w16cid:durableId="1523669666">
-    <w:abstractNumId w:val="2"/>
-  </w:num>
   <w:num w:numId="4" w16cid:durableId="527185674">
-    <w:abstractNumId w:val="1"/>
+    <w:abstractNumId w:val="3"/>
   </w:num>
   <w:num w:numId="5" w16cid:durableId="186067247">
     <w:abstractNumId w:val="0"/>
+  </w:num>
+  <w:num w:numId="6" w16cid:durableId="1606889759">
+    <w:abstractNumId w:val="2"/>
+  </w:num>
+  <w:num w:numId="7" w16cid:durableId="588348755">
+    <w:abstractNumId w:val="1"/>
+  </w:num>
+  <w:num w:numId="8" w16cid:durableId="1578703961">
+    <w:abstractNumId w:val="5"/>
   </w:num>
 </w:numbering>
 </file>

</xml_diff>